<commit_message>
atualizacao requisitos e MER
</commit_message>
<xml_diff>
--- a/Trabalho Rodrigo.docx
+++ b/Trabalho Rodrigo.docx
@@ -3,24 +3,6 @@
 <w:document xmlns:wpc="http://schemas.microsoft.com/office/word/2010/wordprocessingCanvas" xmlns:mc="http://schemas.openxmlformats.org/markup-compatibility/2006" xmlns:o="urn:schemas-microsoft-com:office:office" xmlns:r="http://schemas.openxmlformats.org/officeDocument/2006/relationships" xmlns:m="http://schemas.openxmlformats.org/officeDocument/2006/math" xmlns:v="urn:schemas-microsoft-com:vml" xmlns:wp14="http://schemas.microsoft.com/office/word/2010/wordprocessingDrawing" xmlns:wp="http://schemas.openxmlformats.org/drawingml/2006/wordprocessingDrawing" xmlns:w10="urn:schemas-microsoft-com:office:word" xmlns:w="http://schemas.openxmlformats.org/wordprocessingml/2006/main" xmlns:w14="http://schemas.microsoft.com/office/word/2010/wordml" xmlns:wpg="http://schemas.microsoft.com/office/word/2010/wordprocessingGroup" xmlns:wpi="http://schemas.microsoft.com/office/word/2010/wordprocessingInk" xmlns:wne="http://schemas.microsoft.com/office/word/2006/wordml" xmlns:wps="http://schemas.microsoft.com/office/word/2010/wordprocessingShape" mc:Ignorable="w14 wp14">
   <w:body>
     <w:p>
-      <w:pPr>
-        <w:rPr>
-          <w:b/>
-          <w:sz w:val="52"/>
-        </w:rPr>
-      </w:pPr>
-      <w:bookmarkStart w:id="0" w:name="_GoBack"/>
-      <w:r>
-        <w:rPr>
-          <w:b/>
-          <w:sz w:val="52"/>
-        </w:rPr>
-        <w:t>MUDOU</w:t>
-      </w:r>
-    </w:p>
-    <w:bookmarkEnd w:id="0"/>
-    <w:p/>
-    <w:p>
       <w:r>
         <w:t>Fazer um sistema que gerencie um campeonato de futebol de pontos corridos com turno e returno.</w:t>
       </w:r>
@@ -38,12 +20,21 @@
           <w:b/>
           <w:u w:val="single"/>
         </w:rPr>
-        <w:t>O sistema precisa ter:</w:t>
-      </w:r>
-    </w:p>
-    <w:p>
-      <w:r>
-        <w:t>Cadastro de jogadores;</w:t>
+        <w:t>O sistema precisa ter</w:t>
+      </w:r>
+      <w:r>
+        <w:rPr>
+          <w:b/>
+          <w:u w:val="single"/>
+        </w:rPr>
+        <w:t>/fazer</w:t>
+      </w:r>
+      <w:r>
+        <w:rPr>
+          <w:b/>
+          <w:u w:val="single"/>
+        </w:rPr>
+        <w:t>:</w:t>
       </w:r>
     </w:p>
     <w:p>
@@ -53,33 +44,43 @@
     </w:p>
     <w:p>
       <w:r>
-        <w:t>D</w:t>
-      </w:r>
-      <w:r>
-        <w:t xml:space="preserve">efinir </w:t>
-      </w:r>
-      <w:r>
-        <w:t>qual jogador vai para qual time.</w:t>
-      </w:r>
-    </w:p>
-    <w:p>
-      <w:r>
-        <w:t>Cadastro de Estádio;</w:t>
-      </w:r>
-    </w:p>
-    <w:p>
-      <w:r>
-        <w:t>Cadastro de arbitro;</w:t>
-      </w:r>
-    </w:p>
-    <w:p>
-      <w:r>
-        <w:t>Realizar sorteio entre os times, para definir as partidas, dentro das partidas precisa ser sorteado o estádio onde irá ser feito o jogo e o arbitro que irá apitar.</w:t>
-      </w:r>
-    </w:p>
-    <w:p>
-      <w:r>
-        <w:t>Realizar o sorteio das partidas para definir qual partida será efetuada dentro de qual rodada ou/ definir as partidas de cada rodada manual.</w:t>
+        <w:t>Cadastro de jogadores</w:t>
+      </w:r>
+      <w:r>
+        <w:t xml:space="preserve"> a partir do cadastro de times</w:t>
+      </w:r>
+      <w:r>
+        <w:t>;</w:t>
+      </w:r>
+    </w:p>
+    <w:p>
+      <w:r>
+        <w:t>Cadastro de Estádio</w:t>
+      </w:r>
+      <w:r>
+        <w:t xml:space="preserve"> a partir</w:t>
+      </w:r>
+      <w:r>
+        <w:t>;</w:t>
+      </w:r>
+    </w:p>
+    <w:p>
+      <w:r>
+        <w:t xml:space="preserve">Cadastro de </w:t>
+      </w:r>
+      <w:r>
+        <w:t>árbitros; deverão ser cadastrados conforme quantidade de partidas por rodada</w:t>
+      </w:r>
+      <w:r>
+        <w:t>.</w:t>
+      </w:r>
+    </w:p>
+    <w:p>
+      <w:r>
+        <w:t xml:space="preserve">Realizar </w:t>
+      </w:r>
+      <w:r>
+        <w:t>ordenação das partidas;</w:t>
       </w:r>
     </w:p>
     <w:p>
@@ -105,7 +106,7 @@
     </w:p>
     <w:p>
       <w:r>
-        <w:t>Botão de pesquisa do time que retornará os jogadores. (pode ser pesquisado por código ou nome)</w:t>
+        <w:t>Botão de pesquisa do time que retornará os jogadores. (pode ser pesquisado por nome)</w:t>
       </w:r>
     </w:p>
     <w:p>
@@ -115,7 +116,21 @@
     </w:p>
     <w:p>
       <w:r>
-        <w:t>Botão de pesquisa por jogo onde terá que apresentar o estádio, o arbitro e os dois times que jogaram.</w:t>
+        <w:t xml:space="preserve">Botão de pesquisa por </w:t>
+      </w:r>
+      <w:r>
+        <w:t xml:space="preserve">partida </w:t>
+      </w:r>
+      <w:r>
+        <w:t>onde terá que apresentar o estádio, o arbi</w:t>
+      </w:r>
+      <w:r>
+        <w:t>tro e os dois times que jogarão.</w:t>
+      </w:r>
+    </w:p>
+    <w:p>
+      <w:r>
+        <w:t>Busca por estádio</w:t>
       </w:r>
     </w:p>
     <w:p/>
@@ -177,17 +192,94 @@
     </w:p>
     <w:p>
       <w:r>
+        <w:tab/>
+        <w:t xml:space="preserve">  </w:t>
+      </w:r>
+      <w:proofErr w:type="gramStart"/>
+      <w:r>
+        <w:t>o</w:t>
+      </w:r>
+      <w:proofErr w:type="gramEnd"/>
+      <w:r>
+        <w:t xml:space="preserve"> resultado dos jogos</w:t>
+      </w:r>
+    </w:p>
+    <w:p>
+      <w:r>
+        <w:tab/>
+        <w:t xml:space="preserve">  </w:t>
+      </w:r>
+    </w:p>
+    <w:p>
+      <w:r>
+        <w:tab/>
+        <w:t>• O sistema deverá possibilitar, também, um sistema de busca por time, retornando</w:t>
+      </w:r>
+    </w:p>
+    <w:p>
+      <w:r>
+        <w:tab/>
+        <w:t xml:space="preserve">  </w:t>
+      </w:r>
+      <w:proofErr w:type="gramStart"/>
+      <w:r>
+        <w:t>ao</w:t>
+      </w:r>
+      <w:proofErr w:type="gramEnd"/>
+      <w:r>
+        <w:t xml:space="preserve"> usuário todos os jogos realizados pelo mesmo, ordenados por rodada</w:t>
+      </w:r>
+    </w:p>
+    <w:p>
+      <w:r>
+        <w:tab/>
+        <w:t xml:space="preserve">  </w:t>
+      </w:r>
+    </w:p>
+    <w:p>
+      <w:r>
+        <w:tab/>
+        <w:t>• Os jogos deverão conter informação do estádios, árbitro e dos dois times</w:t>
+      </w:r>
+    </w:p>
+    <w:p>
+      <w:r>
         <w:lastRenderedPageBreak/>
         <w:tab/>
+      </w:r>
+    </w:p>
+    <w:p>
+      <w:r>
+        <w:tab/>
+        <w:t>• Cada estádio será cadastrado como pertencente a um time</w:t>
+      </w:r>
+      <w:r>
+        <w:tab/>
+      </w:r>
+    </w:p>
+    <w:p>
+      <w:r>
+        <w:tab/>
+      </w:r>
+    </w:p>
+    <w:p>
+      <w:r>
+        <w:tab/>
+        <w:t>• Cada time terá uma escalação por campeonato, não havendo a necessidade de</w:t>
+      </w:r>
+    </w:p>
+    <w:p>
+      <w:r>
+        <w:tab/>
         <w:t xml:space="preserve">  </w:t>
       </w:r>
       <w:proofErr w:type="gramStart"/>
       <w:r>
-        <w:t>o</w:t>
+        <w:t>escalação</w:t>
       </w:r>
       <w:proofErr w:type="gramEnd"/>
       <w:r>
-        <w:t xml:space="preserve"> resultado dos jogos</w:t>
+        <w:t xml:space="preserve"> por jogo</w:t>
       </w:r>
     </w:p>
     <w:p>
@@ -199,7 +291,7 @@
     <w:p>
       <w:r>
         <w:tab/>
-        <w:t>• O sistema deverá possibilitar, também, um sistema de busca por time, retornando</w:t>
+        <w:t>• um jogador só poderá participar de um campeonato, não havendo a possibilidade</w:t>
       </w:r>
     </w:p>
     <w:p>
@@ -209,11 +301,46 @@
       </w:r>
       <w:proofErr w:type="gramStart"/>
       <w:r>
-        <w:t>ao</w:t>
+        <w:t>de</w:t>
       </w:r>
       <w:proofErr w:type="gramEnd"/>
       <w:r>
-        <w:t xml:space="preserve"> usuário todos os jogos realizados pelo mesmo, ordenados por rodada</w:t>
+        <w:t xml:space="preserve"> troca entre times</w:t>
+      </w:r>
+    </w:p>
+    <w:p>
+      <w:r>
+        <w:tab/>
+      </w:r>
+    </w:p>
+    <w:p>
+      <w:r>
+        <w:tab/>
+        <w:t>• a formula para o calculo de quantidades de partidas é: =&gt; onde n é a quantidade de times participantes</w:t>
+      </w:r>
+    </w:p>
+    <w:p>
+      <w:r>
+        <w:tab/>
+      </w:r>
+      <w:r>
+        <w:tab/>
+      </w:r>
+      <w:proofErr w:type="gramStart"/>
+      <w:r>
+        <w:t>jogos</w:t>
+      </w:r>
+      <w:proofErr w:type="gramEnd"/>
+      <w:r>
+        <w:t xml:space="preserve"> = n * (n-1)</w:t>
+      </w:r>
+    </w:p>
+    <w:p>
+      <w:r>
+        <w:tab/>
+      </w:r>
+      <w:r>
+        <w:tab/>
       </w:r>
     </w:p>
     <w:p>
@@ -221,36 +348,66 @@
         <w:tab/>
         <w:t xml:space="preserve">  </w:t>
       </w:r>
-    </w:p>
-    <w:p>
-      <w:r>
-        <w:tab/>
-        <w:t>• Os jogos deverão conter informação do estádios, árbitro e dos dois times</w:t>
-      </w:r>
-    </w:p>
-    <w:p>
-      <w:r>
-        <w:tab/>
-      </w:r>
-    </w:p>
-    <w:p>
-      <w:r>
-        <w:tab/>
-        <w:t>• Cada estádio será cadastrado como pertencente a um time</w:t>
-      </w:r>
-      <w:r>
-        <w:tab/>
-      </w:r>
-    </w:p>
-    <w:p>
-      <w:r>
-        <w:tab/>
-      </w:r>
-    </w:p>
-    <w:p>
-      <w:r>
-        <w:tab/>
-        <w:t>• Cada time terá uma escalação por campeonato, não havendo a necessidade de</w:t>
+      <w:proofErr w:type="gramStart"/>
+      <w:r>
+        <w:t>cada</w:t>
+      </w:r>
+      <w:proofErr w:type="gramEnd"/>
+      <w:r>
+        <w:t xml:space="preserve"> turno terá</w:t>
+      </w:r>
+    </w:p>
+    <w:p>
+      <w:r>
+        <w:tab/>
+      </w:r>
+      <w:r>
+        <w:tab/>
+      </w:r>
+      <w:proofErr w:type="gramStart"/>
+      <w:r>
+        <w:t>jogos</w:t>
+      </w:r>
+      <w:proofErr w:type="gramEnd"/>
+      <w:r>
+        <w:t xml:space="preserve"> = n * (n-1)/2</w:t>
+      </w:r>
+    </w:p>
+    <w:p>
+      <w:r>
+        <w:tab/>
+      </w:r>
+      <w:r>
+        <w:tab/>
+      </w:r>
+    </w:p>
+    <w:p>
+      <w:r>
+        <w:t xml:space="preserve">      </w:t>
+      </w:r>
+      <w:proofErr w:type="gramStart"/>
+      <w:r>
+        <w:t>a</w:t>
+      </w:r>
+      <w:proofErr w:type="gramEnd"/>
+      <w:r>
+        <w:t xml:space="preserve"> quantidade de jogos por time será expressa por</w:t>
+      </w:r>
+    </w:p>
+    <w:p>
+      <w:r>
+        <w:tab/>
+      </w:r>
+      <w:r>
+        <w:tab/>
+      </w:r>
+      <w:proofErr w:type="gramStart"/>
+      <w:r>
+        <w:t>jogos</w:t>
+      </w:r>
+      <w:proofErr w:type="gramEnd"/>
+      <w:r>
+        <w:t xml:space="preserve"> = 2n - 2</w:t>
       </w:r>
     </w:p>
     <w:p>
@@ -258,160 +415,18 @@
         <w:tab/>
         <w:t xml:space="preserve">  </w:t>
       </w:r>
+    </w:p>
+    <w:p>
+      <w:r>
+        <w:tab/>
+        <w:t xml:space="preserve">  </w:t>
+      </w:r>
       <w:proofErr w:type="gramStart"/>
       <w:r>
-        <w:t>escalação</w:t>
+        <w:t>se</w:t>
       </w:r>
       <w:proofErr w:type="gramEnd"/>
       <w:r>
-        <w:t xml:space="preserve"> por jogo</w:t>
-      </w:r>
-    </w:p>
-    <w:p>
-      <w:r>
-        <w:tab/>
-        <w:t xml:space="preserve">  </w:t>
-      </w:r>
-    </w:p>
-    <w:p>
-      <w:r>
-        <w:tab/>
-        <w:t>• um jogador só poderá participar de um campeonato, não havendo a possibilidade</w:t>
-      </w:r>
-    </w:p>
-    <w:p>
-      <w:r>
-        <w:tab/>
-        <w:t xml:space="preserve">  </w:t>
-      </w:r>
-      <w:proofErr w:type="gramStart"/>
-      <w:r>
-        <w:t>de</w:t>
-      </w:r>
-      <w:proofErr w:type="gramEnd"/>
-      <w:r>
-        <w:t xml:space="preserve"> troca entre times</w:t>
-      </w:r>
-    </w:p>
-    <w:p>
-      <w:r>
-        <w:tab/>
-      </w:r>
-    </w:p>
-    <w:p>
-      <w:r>
-        <w:tab/>
-        <w:t>• a formula para o calculo de quantidades de partidas é: =&gt; onde n é a quantidade de times participantes</w:t>
-      </w:r>
-    </w:p>
-    <w:p>
-      <w:r>
-        <w:tab/>
-      </w:r>
-      <w:r>
-        <w:tab/>
-      </w:r>
-      <w:proofErr w:type="gramStart"/>
-      <w:r>
-        <w:t>jogos</w:t>
-      </w:r>
-      <w:proofErr w:type="gramEnd"/>
-      <w:r>
-        <w:t xml:space="preserve"> = n * (n-1)</w:t>
-      </w:r>
-    </w:p>
-    <w:p>
-      <w:r>
-        <w:tab/>
-      </w:r>
-      <w:r>
-        <w:tab/>
-      </w:r>
-    </w:p>
-    <w:p>
-      <w:r>
-        <w:tab/>
-        <w:t xml:space="preserve">  </w:t>
-      </w:r>
-      <w:proofErr w:type="gramStart"/>
-      <w:r>
-        <w:t>cada</w:t>
-      </w:r>
-      <w:proofErr w:type="gramEnd"/>
-      <w:r>
-        <w:t xml:space="preserve"> turno terá</w:t>
-      </w:r>
-    </w:p>
-    <w:p>
-      <w:r>
-        <w:tab/>
-      </w:r>
-      <w:r>
-        <w:tab/>
-      </w:r>
-      <w:proofErr w:type="gramStart"/>
-      <w:r>
-        <w:t>jogos</w:t>
-      </w:r>
-      <w:proofErr w:type="gramEnd"/>
-      <w:r>
-        <w:t xml:space="preserve"> = n * (n-1)/2</w:t>
-      </w:r>
-    </w:p>
-    <w:p>
-      <w:r>
-        <w:tab/>
-      </w:r>
-      <w:r>
-        <w:tab/>
-      </w:r>
-    </w:p>
-    <w:p>
-      <w:r>
-        <w:t xml:space="preserve">      </w:t>
-      </w:r>
-      <w:proofErr w:type="gramStart"/>
-      <w:r>
-        <w:t>a</w:t>
-      </w:r>
-      <w:proofErr w:type="gramEnd"/>
-      <w:r>
-        <w:t xml:space="preserve"> quantidade de jogos por time será expressa por</w:t>
-      </w:r>
-    </w:p>
-    <w:p>
-      <w:r>
-        <w:tab/>
-      </w:r>
-      <w:r>
-        <w:tab/>
-      </w:r>
-      <w:proofErr w:type="gramStart"/>
-      <w:r>
-        <w:t>jogos</w:t>
-      </w:r>
-      <w:proofErr w:type="gramEnd"/>
-      <w:r>
-        <w:t xml:space="preserve"> = 2n - 2</w:t>
-      </w:r>
-    </w:p>
-    <w:p>
-      <w:r>
-        <w:tab/>
-        <w:t xml:space="preserve">  </w:t>
-      </w:r>
-    </w:p>
-    <w:p>
-      <w:r>
-        <w:tab/>
-        <w:t xml:space="preserve">  </w:t>
-      </w:r>
-      <w:proofErr w:type="gramStart"/>
-      <w:r>
-        <w:t>se</w:t>
-      </w:r>
-      <w:proofErr w:type="gramEnd"/>
-      <w:r>
         <w:t xml:space="preserve"> a quantidade de times for par, a quantidade de rodadas será:</w:t>
       </w:r>
     </w:p>
@@ -421,40 +436,10 @@
       </w:r>
       <w:r>
         <w:tab/>
-      </w:r>
-      <w:proofErr w:type="gramStart"/>
-      <w:r>
-        <w:t>rodadas</w:t>
-      </w:r>
-      <w:proofErr w:type="gramEnd"/>
-      <w:r>
-        <w:t xml:space="preserve"> = 2n</w:t>
-      </w:r>
-    </w:p>
-    <w:p>
-      <w:r>
-        <w:tab/>
-      </w:r>
-    </w:p>
-    <w:p>
-      <w:r>
-        <w:tab/>
-        <w:t>• para ordenar as partidas, os times possuirão um índice e seguirão um algoritmo de</w:t>
-      </w:r>
-    </w:p>
-    <w:p>
-      <w:r>
-        <w:tab/>
-        <w:t xml:space="preserve">  </w:t>
-      </w:r>
-      <w:proofErr w:type="gramStart"/>
-      <w:r>
-        <w:t>ordenação</w:t>
-      </w:r>
-      <w:proofErr w:type="gramEnd"/>
-      <w:r>
-        <w:t xml:space="preserve"> por fila dentro de um vetor:</w:t>
-      </w:r>
+        <w:t>rodadas = 2n</w:t>
+      </w:r>
+      <w:bookmarkStart w:id="0" w:name="_GoBack"/>
+      <w:bookmarkEnd w:id="0"/>
     </w:p>
     <w:sectPr>
       <w:pgSz w:w="11906" w:h="16838"/>
@@ -1244,7 +1229,7 @@
   <a:extraClrSchemeLst/>
   <a:extLst>
     <a:ext uri="{05A4C25C-085E-4340-85A3-A5531E510DB2}">
-      <thm15:themeFamily xmlns:thm15="http://schemas.microsoft.com/office/thememl/2012/main" xmlns="" name="Office Theme" id="{62F939B6-93AF-4DB8-9C6B-D6C7DFDC589F}" vid="{4A3C46E8-61CC-4603-A589-7422A47A8E4A}"/>
+      <thm15:themeFamily xmlns="" xmlns:thm15="http://schemas.microsoft.com/office/thememl/2012/main" name="Office Theme" id="{62F939B6-93AF-4DB8-9C6B-D6C7DFDC589F}" vid="{4A3C46E8-61CC-4603-A589-7422A47A8E4A}"/>
     </a:ext>
   </a:extLst>
 </a:theme>

</xml_diff>